<commit_message>
ADD context menu with fill button
</commit_message>
<xml_diff>
--- a/script/template.docx
+++ b/script/template.docx
@@ -6,7 +6,6 @@
       <w:pPr>
         <w:pStyle w:val="Normal"/>
         <w:bidi w:val="0"/>
-        <w:jc w:val="left"/>
         <w:rPr>
           <w:lang w:val="en-US"/>
         </w:rPr>
@@ -22,6 +21,24 @@
           <w:lang w:val="ru-RU"/>
         </w:rPr>
         <w:t xml:space="preserve">Вид </w:t>
+      </w:r>
+      <w:r>
+        <w:rPr>
+          <w:lang w:val="en-US"/>
+        </w:rPr>
+        <w:t>}} {{</w:t>
+      </w:r>
+      <w:r>
+        <w:rPr>
+          <w:lang w:val="ru-RU"/>
+        </w:rPr>
+        <w:t xml:space="preserve"> </w:t>
+      </w:r>
+      <w:r>
+        <w:rPr>
+          <w:lang w:val="ru-RU"/>
+        </w:rPr>
+        <w:t xml:space="preserve">Декан </w:t>
       </w:r>
       <w:r>
         <w:rPr>

</xml_diff>